<commit_message>
Updated GitHub Repository for Project and Members
</commit_message>
<xml_diff>
--- a/AR-VR PaaS ver 4.1.3.docx
+++ b/AR-VR PaaS ver 4.1.3.docx
@@ -163,6 +163,9 @@
                                 <w:pPr>
                                   <w:pStyle w:val="NoSpacing"/>
                                   <w:jc w:val="right"/>
+                                  <w:rPr>
+                                    <w:lang w:val="en-IN"/>
+                                  </w:rPr>
                                 </w:pPr>
                                 <w:r>
                                   <w:rPr>
@@ -170,9 +173,12 @@
                                     <w:sz w:val="28"/>
                                     <w:szCs w:val="28"/>
                                     <w:u w:color="FFFFFF"/>
+                                    <w:lang w:val="en-IN"/>
                                   </w:rPr>
-                                  <w:t>[Date]</w:t>
+                                  <w:t>05-03-2020</w:t>
                                 </w:r>
+                                <w:bookmarkStart w:id="0" w:name="_GoBack"/>
+                                <w:bookmarkEnd w:id="0"/>
                               </w:p>
                             </w:txbxContent>
                           </wps:txbx>
@@ -2148,147 +2154,146 @@
           </mc:Choice>
           <mc:Fallback>
             <w:pict>
-              <v:group id="_x0000_s1026" style="visibility:visible;position:absolute;margin-left:24.5pt;margin-top:36.7pt;width:172.8pt;height:718.6pt;z-index:-251659264;mso-position-horizontal:absolute;mso-position-horizontal-relative:page;mso-position-vertical:absolute;mso-position-vertical-relative:page;mso-wrap-distance-left:0.0pt;mso-wrap-distance-top:0.0pt;mso-wrap-distance-right:0.0pt;mso-wrap-distance-bottom:0.0pt;" coordorigin="0,0" coordsize="2194560,9125712">
-                <w10:wrap type="none" side="bothSides" anchorx="page" anchory="page"/>
-                <v:rect id="_x0000_s1027" style="position:absolute;left:0;top:0;width:194535;height:9125712;">
-                  <v:fill color="#44546A" opacity="100.0%" type="solid"/>
-                  <v:stroke on="f" weight="1.0pt" dashstyle="solid" endcap="flat" miterlimit="400.0%" joinstyle="miter" linestyle="single" startarrow="none" startarrowwidth="medium" startarrowlength="medium" endarrow="none" endarrowwidth="medium" endarrowlength="medium"/>
+              <v:group id="officeArt object" o:spid="_x0000_s1026" alt="Group 2" style="position:absolute;margin-left:24.45pt;margin-top:36.7pt;width:172.8pt;height:718.55pt;z-index:-251659264;mso-wrap-distance-left:0;mso-wrap-distance-right:0;mso-position-horizontal-relative:page;mso-position-vertical-relative:page" coordsize="21945,91257" o:gfxdata="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">
+                <v:rect id="Rectangle 3" o:spid="_x0000_s1027" style="position:absolute;width:1945;height:91257;visibility:visible;mso-wrap-style:square;v-text-anchor:top" o:gfxdata="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" fillcolor="#44546a" stroked="f" strokeweight="1pt">
+                  <v:stroke miterlimit="4"/>
                 </v:rect>
-                <v:group id="_x0000_s1028" style="position:absolute;left:0;top:1466850;width:2194560;height:552055;" coordorigin="0,0" coordsize="2194560,552055">
-                  <v:shape id="_x0000_s1029" style="position:absolute;left:0;top:0;width:2194560;height:552055;" coordorigin="0,0" coordsize="21600,21600" path="M 0,0 L 18883,0 L 21600,10800 L 18883,21600 L 0,21600 X E">
-                    <v:fill color="#5B9BD5" opacity="100.0%" type="solid"/>
-                    <v:stroke on="f" weight="1.0pt" dashstyle="solid" endcap="flat" miterlimit="400.0%" joinstyle="miter" linestyle="single" startarrow="none" startarrowwidth="medium" startarrowlength="medium" endarrow="none" endarrowwidth="medium" endarrowlength="medium"/>
+                <v:group id="Pentagon 4" o:spid="_x0000_s1028" style="position:absolute;top:14668;width:21945;height:5521" coordsize="21945,5520" o:gfxdata="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">
+                  <v:shape id="Shape 1073741826" o:spid="_x0000_s1029" style="position:absolute;width:21945;height:5520;visibility:visible;mso-wrap-style:square;v-text-anchor:top" coordsize="21600,21600" o:gfxdata="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" path="m,l18883,r2717,10800l18883,21600,,21600,,xe" fillcolor="#5b9bd5 [3204]" stroked="f" strokeweight="1pt">
+                    <v:stroke miterlimit="4" joinstyle="miter"/>
+                    <v:path arrowok="t" o:extrusionok="f" o:connecttype="custom" o:connectlocs="1097281,276029;1097281,276029;1097281,276029;1097281,276029" o:connectangles="0,90,180,270"/>
                   </v:shape>
-                  <v:shape id="_x0000_s1030" type="#_x0000_t202" style="position:absolute;left:91440;top:0;width:1782226;height:552055;">
-                    <v:fill on="f"/>
-                    <v:stroke on="f" weight="1.0pt" dashstyle="solid" endcap="flat" miterlimit="400.0%" joinstyle="miter" linestyle="single" startarrow="none" startarrowwidth="medium" startarrowlength="medium" endarrow="none" endarrowwidth="medium" endarrowlength="medium"/>
-                    <v:textbox>
+                  <v:shapetype id="_x0000_t202" coordsize="21600,21600" o:spt="202" path="m,l,21600r21600,l21600,xe">
+                    <v:stroke joinstyle="miter"/>
+                    <v:path gradientshapeok="t" o:connecttype="rect"/>
+                  </v:shapetype>
+                  <v:shape id="Shape 1073741827" o:spid="_x0000_s1030" type="#_x0000_t202" style="position:absolute;left:914;width:17822;height:5520;visibility:visible;mso-wrap-style:square;v-text-anchor:middle" o:gfxdata="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" filled="f" stroked="f" strokeweight="1pt">
+                    <v:stroke miterlimit="4"/>
+                    <v:textbox inset="0,0,0,0">
                       <w:txbxContent>
                         <w:p>
                           <w:pPr>
-                            <w:pStyle w:val="No Spacing"/>
+                            <w:pStyle w:val="NoSpacing"/>
                             <w:jc w:val="right"/>
+                            <w:rPr>
+                              <w:lang w:val="en-IN"/>
+                            </w:rPr>
                           </w:pPr>
                           <w:r>
                             <w:rPr>
-                              <w:outline w:val="0"/>
-                              <w:color w:val="ffffff"/>
+                              <w:color w:val="FFFFFF"/>
                               <w:sz w:val="28"/>
                               <w:szCs w:val="28"/>
-                              <w:u w:color="ffffff"/>
-                              <w:rtl w:val="0"/>
-                              <w:lang w:val="en-US"/>
-                              <w14:textFill>
-                                <w14:solidFill>
-                                  <w14:srgbClr w14:val="FFFFFF"/>
-                                </w14:solidFill>
-                              </w14:textFill>
+                              <w:u w:color="FFFFFF"/>
+                              <w:lang w:val="en-IN"/>
                             </w:rPr>
-                            <w:t>[Date]</w:t>
+                            <w:t>05-03-2020</w:t>
                           </w:r>
+                          <w:bookmarkStart w:id="1" w:name="_GoBack"/>
+                          <w:bookmarkEnd w:id="1"/>
                         </w:p>
                       </w:txbxContent>
                     </v:textbox>
                   </v:shape>
                 </v:group>
-                <v:group id="_x0000_s1031" style="position:absolute;left:76200;top:4210050;width:2057400;height:4910329;" coordorigin="0,0" coordsize="2057400,4910328">
-                  <v:group id="_x0000_s1032" style="position:absolute;left:95158;top:0;width:1650222;height:4910329;" coordorigin="0,0" coordsize="1650222,4910328">
-                    <v:shape id="_x0000_s1033" style="position:absolute;left:360049;top:3154499;width:305041;height:1098954;" coordorigin="0,0" coordsize="21600,21600" path="M 0,0 L 6905,7462 L 14872,14924 L 21600,20471 L 21600,21600 L 13456,15022 L 6905,8836 L 1062,2602 L 0,0 X E">
-                      <v:fill color="#44546A" opacity="100.0%" type="solid"/>
-                      <v:stroke filltype="solid" color="#44546A" opacity="100.0%" weight="0.2pt" dashstyle="solid" endcap="flat" joinstyle="round" linestyle="single" startarrow="none" startarrowwidth="medium" startarrowlength="medium" endarrow="none" endarrowwidth="medium" endarrowlength="medium"/>
+                <v:group id="Group 5" o:spid="_x0000_s1031" style="position:absolute;left:762;top:42100;width:20574;height:49103" coordsize="20574,49103" o:gfxdata="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">
+                  <v:group id="Group 6" o:spid="_x0000_s1032" style="position:absolute;left:951;width:16502;height:49103" coordsize="16502,49103" o:gfxdata="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">
+                    <v:shape id="Freeform 20" o:spid="_x0000_s1033" style="position:absolute;left:3600;top:31544;width:3050;height:10990;visibility:visible;mso-wrap-style:square;v-text-anchor:top" coordsize="21600,21600" o:gfxdata="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" path="m,l6905,7462r7967,7462l21600,20471r,1129l13456,15022,6905,8836,1062,2602,,xe" fillcolor="#44546a" strokecolor="#44546a" strokeweight=".25pt">
+                      <v:path arrowok="t" o:extrusionok="f" o:connecttype="custom" o:connectlocs="152521,549478;152521,549478;152521,549478;152521,549478" o:connectangles="0,90,180,270"/>
                     </v:shape>
-                    <v:shape id="_x0000_s1034" style="position:absolute;left:680092;top:4238467;width:290039;height:671861;" coordorigin="0,0" coordsize="21600,21600" path="M 0,0 L 1490,1526 L 6890,7468 L 12476,13410 L 21600,21600 L 20110,21600 L 11172,13570 L 5586,7869 L 186,2007 L 0,0 X E">
-                      <v:fill color="#44546A" opacity="100.0%" type="solid"/>
-                      <v:stroke filltype="solid" color="#44546A" opacity="100.0%" weight="0.2pt" dashstyle="solid" endcap="flat" joinstyle="round" linestyle="single" startarrow="none" startarrowwidth="medium" startarrowlength="medium" endarrow="none" endarrowwidth="medium" endarrowlength="medium"/>
+                    <v:shape id="Freeform 21" o:spid="_x0000_s1034" style="position:absolute;left:6800;top:42384;width:2901;height:6719;visibility:visible;mso-wrap-style:square;v-text-anchor:top" coordsize="21600,21600" o:gfxdata="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" path="m,l1490,1526,6890,7468r5586,5942l21600,21600r-1490,l11172,13570,5586,7869,186,2007,,xe" fillcolor="#44546a" strokecolor="#44546a" strokeweight=".25pt">
+                      <v:path arrowok="t" o:extrusionok="f" o:connecttype="custom" o:connectlocs="145020,335932;145020,335932;145020,335932;145020,335932" o:connectangles="0,90,180,270"/>
                     </v:shape>
-                    <v:shape id="_x0000_s1035" style="position:absolute;left:0;top:0;width:350047;height:3176977;" coordorigin="0,0" coordsize="21600,21600" path="M 0,0 L 154,1342 L 463,2700 L 1851,5383 L 3549,8083 L 6017,10766 L 8949,13449 L 12806,16098 L 16509,18442 L 20829,20768 L 21600,21600 L 21291,21430 L 16200,18781 L 11880,16115 L 8177,13449 L 5400,10766 L 3086,8083 L 1389,5383 L 309,2700 L 0,1342 L 0,0 X E">
-                      <v:fill color="#44546A" opacity="100.0%" type="solid"/>
-                      <v:stroke filltype="solid" color="#44546A" opacity="100.0%" weight="0.2pt" dashstyle="solid" endcap="flat" joinstyle="round" linestyle="single" startarrow="none" startarrowwidth="medium" startarrowlength="medium" endarrow="none" endarrowwidth="medium" endarrowlength="medium"/>
+                    <v:shape id="Freeform 22" o:spid="_x0000_s1035" style="position:absolute;width:3500;height:31769;visibility:visible;mso-wrap-style:square;v-text-anchor:top" coordsize="21600,21600" o:gfxdata="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" path="m,l154,1342,463,2700,1851,5383,3549,8083r2468,2683l8949,13449r3857,2649l16509,18442r4320,2326l21600,21600r-309,-170l16200,18781,11880,16115,8177,13449,5400,10766,3086,8083,1389,5383,309,2700,,1342,,xe" fillcolor="#44546a" strokecolor="#44546a" strokeweight=".25pt">
+                      <v:path arrowok="t" o:extrusionok="f" o:connecttype="custom" o:connectlocs="175024,1588489;175024,1588489;175024,1588489;175024,1588489" o:connectangles="0,90,180,270"/>
                     </v:shape>
-                    <v:shape id="_x0000_s1036" style="position:absolute;left:315042;top:1021529;width:112516;height:2132970;" coordorigin="0,0" coordsize="21600,21600" path="M 21600,0 L 16800,1669 L 12480,3364 L 6720,6753 L 2880,10142 L 1440,13506 L 2880,16921 L 6720,20310 L 8640,21600 L 8640,21524 L 4320,20588 L 3840,20310 L 480,16921 L 0,13506 L 1440,10142 L 5760,6753 L 12000,3339 L 16320,1669 L 21600,0 X E">
-                      <v:fill color="#44546A" opacity="100.0%" type="solid"/>
-                      <v:stroke filltype="solid" color="#44546A" opacity="100.0%" weight="0.2pt" dashstyle="solid" endcap="flat" joinstyle="round" linestyle="single" startarrow="none" startarrowwidth="medium" startarrowlength="medium" endarrow="none" endarrowwidth="medium" endarrowlength="medium"/>
+                    <v:shape id="Freeform 23" o:spid="_x0000_s1036" style="position:absolute;left:3150;top:10215;width:1125;height:21329;visibility:visible;mso-wrap-style:square;v-text-anchor:top" coordsize="21600,21600" o:gfxdata="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" path="m21600,l16800,1669,12480,3364,6720,6753,2880,10142,1440,13506r1440,3415l6720,20310r1920,1290l8640,21524,4320,20588r-480,-278l480,16921,,13506,1440,10142,5760,6753,12000,3339,16320,1669,21600,xe" fillcolor="#44546a" strokecolor="#44546a" strokeweight=".25pt">
+                      <v:path arrowok="t" o:extrusionok="f" o:connecttype="custom" o:connectlocs="56259,1066486;56259,1066486;56259,1066486;56259,1066486" o:connectangles="0,90,180,270"/>
                     </v:shape>
-                    <v:shape id="_x0000_s1037" style="position:absolute;left:350047;top:3176976;width:385052;height:1571006;" coordorigin="0,0" coordsize="21600,21600" path="M 0,0 L 1403,1511 L 2945,4327 L 4769,7108 L 7434,10062 L 10519,13049 L 14026,16003 L 16831,17891 L 19777,19780 L 21319,21222 L 21600,21600 L 19636,20432 L 16130,18269 L 13044,16071 L 9397,13152 L 6592,10130 L 3927,7108 L 1683,3571 L 0,0 X E">
-                      <v:fill color="#44546A" opacity="100.0%" type="solid"/>
-                      <v:stroke filltype="solid" color="#44546A" opacity="100.0%" weight="0.2pt" dashstyle="solid" endcap="flat" joinstyle="round" linestyle="single" startarrow="none" startarrowwidth="medium" startarrowlength="medium" endarrow="none" endarrowwidth="medium" endarrowlength="medium"/>
+                    <v:shape id="Freeform 24" o:spid="_x0000_s1037" style="position:absolute;left:3500;top:31769;width:3851;height:15710;visibility:visible;mso-wrap-style:square;v-text-anchor:top" coordsize="21600,21600" o:gfxdata="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" path="m,l1403,1511,2945,4327,4769,7108r2665,2954l10519,13049r3507,2954l16831,17891r2946,1889l21319,21222r281,378l19636,20432,16130,18269,13044,16071,9397,13152,6592,10130,3927,7108,1683,3571,,xe" fillcolor="#44546a" strokecolor="#44546a" strokeweight=".25pt">
+                      <v:path arrowok="t" o:extrusionok="f" o:connecttype="custom" o:connectlocs="192527,785503;192527,785503;192527,785503;192527,785503" o:connectangles="0,90,180,270"/>
                     </v:shape>
-                    <v:shape id="_x0000_s1038" style="position:absolute;left:755102;top:4737991;width:82512;height:172337;" coordorigin="0,0" coordsize="21600,21600" path="M 0,0 L 21600,21600 L 15709,21600 L 7855,10957 L 0,0 X E">
-                      <v:fill color="#44546A" opacity="100.0%" type="solid"/>
-                      <v:stroke filltype="solid" color="#44546A" opacity="100.0%" weight="0.2pt" dashstyle="solid" endcap="flat" joinstyle="round" linestyle="single" startarrow="none" startarrowwidth="medium" startarrowlength="medium" endarrow="none" endarrowwidth="medium" endarrowlength="medium"/>
+                    <v:shape id="Freeform 25" o:spid="_x0000_s1038" style="position:absolute;left:7551;top:47379;width:825;height:1724;visibility:visible;mso-wrap-style:square;v-text-anchor:top" coordsize="21600,21600" o:gfxdata="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" path="m,l21600,21600r-5891,l7855,10957,,xe" fillcolor="#44546a" strokecolor="#44546a" strokeweight=".25pt">
+                      <v:path arrowok="t" o:extrusionok="f" o:connecttype="custom" o:connectlocs="41257,86169;41257,86169;41257,86169;41257,86169" o:connectangles="0,90,180,270"/>
                     </v:shape>
-                    <v:shape id="_x0000_s1039" style="position:absolute;left:337545;top:3054594;width:37506;height:232280;" coordorigin="0,0" coordsize="21600,21600" path="M 0,0 L 12960,8594 L 12960,9290 L 21600,21600 L 7200,11381 L 0,0 X E">
-                      <v:fill color="#44546A" opacity="100.0%" type="solid"/>
-                      <v:stroke filltype="solid" color="#44546A" opacity="100.0%" weight="0.2pt" dashstyle="solid" endcap="flat" joinstyle="round" linestyle="single" startarrow="none" startarrowwidth="medium" startarrowlength="medium" endarrow="none" endarrowwidth="medium" endarrowlength="medium"/>
+                    <v:shape id="Freeform 26" o:spid="_x0000_s1039" style="position:absolute;left:3375;top:30545;width:375;height:2323;visibility:visible;mso-wrap-style:square;v-text-anchor:top" coordsize="21600,21600" o:gfxdata="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" path="m,l12960,8594r,696l21600,21600,7200,11381,,xe" fillcolor="#44546a" strokecolor="#44546a" strokeweight=".25pt">
+                      <v:path arrowok="t" o:extrusionok="f" o:connecttype="custom" o:connectlocs="18754,116141;18754,116141;18754,116141;18754,116141" o:connectangles="0,90,180,270"/>
                     </v:shape>
-                    <v:shape id="_x0000_s1040" style="position:absolute;left:665090;top:2325288;width:985133;height:1913179;" coordorigin="0,0" coordsize="21600,21600" path="M 21600,0 L 19517,1072 L 17488,2171 L 15570,3299 L 13651,4512 L 11348,6147 L 9210,7783 L 7182,9559 L 5373,11336 L 3783,13169 L 2467,15086 L 1425,17032 L 768,18978 L 384,21036 L 329,21600 L 0,21121 L 55,20980 L 384,18978 L 1151,17004 L 2193,15030 L 3563,13140 L 5153,11279 L 6962,9475 L 8991,7755 L 11184,6063 L 13596,4455 L 15460,3271 L 17434,2143 L 19407,1043 L 21600,0 X E">
-                      <v:fill color="#44546A" opacity="100.0%" type="solid"/>
-                      <v:stroke filltype="solid" color="#44546A" opacity="100.0%" weight="0.2pt" dashstyle="solid" endcap="flat" joinstyle="round" linestyle="single" startarrow="none" startarrowwidth="medium" startarrowlength="medium" endarrow="none" endarrowwidth="medium" endarrowlength="medium"/>
+                    <v:shape id="Freeform 27" o:spid="_x0000_s1040" style="position:absolute;left:6650;top:23252;width:9852;height:19132;visibility:visible;mso-wrap-style:square;v-text-anchor:top" coordsize="21600,21600" o:gfxdata="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" path="m21600,l19517,1072,17488,2171,15570,3299,13651,4512,11348,6147,9210,7783,7182,9559,5373,11336,3783,13169,2467,15086,1425,17032,768,18978,384,21036r-55,564l,21121r55,-141l384,18978r767,-1974l2193,15030,3563,13140,5153,11279,6962,9475,8991,7755,11184,6063,13596,4455,15460,3271,17434,2143,19407,1043,21600,xe" fillcolor="#44546a" strokecolor="#44546a" strokeweight=".25pt">
+                      <v:path arrowok="t" o:extrusionok="f" o:connecttype="custom" o:connectlocs="492567,956590;492567,956590;492567,956590;492567,956590" o:connectangles="0,90,180,270"/>
                     </v:shape>
-                    <v:shape id="_x0000_s1041" style="position:absolute;left:665090;top:4253453;width:90012;height:484539;" coordorigin="0,0" coordsize="21600,21600" path="M 0,0 L 3600,1781 L 4200,2115 L 6600,8907 L 12000,14697 L 19800,20598 L 21600,21600 L 12600,17926 L 9000,16144 L 3000,9019 L 600,4565 L 0,0 X E">
-                      <v:fill color="#44546A" opacity="100.0%" type="solid"/>
-                      <v:stroke filltype="solid" color="#44546A" opacity="100.0%" weight="0.2pt" dashstyle="solid" endcap="flat" joinstyle="round" linestyle="single" startarrow="none" startarrowwidth="medium" startarrowlength="medium" endarrow="none" endarrowwidth="medium" endarrowlength="medium"/>
+                    <v:shape id="Freeform 28" o:spid="_x0000_s1041" style="position:absolute;left:6650;top:42534;width:901;height:4845;visibility:visible;mso-wrap-style:square;v-text-anchor:top" coordsize="21600,21600" o:gfxdata="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" path="m,l3600,1781r600,334l6600,8907r5400,5790l19800,20598r1800,1002l12600,17926,9000,16144,3000,9019,600,4565,,xe" fillcolor="#44546a" strokecolor="#44546a" strokeweight=".25pt">
+                      <v:path arrowok="t" o:extrusionok="f" o:connecttype="custom" o:connectlocs="45007,242270;45007,242270;45007,242270;45007,242270" o:connectangles="0,90,180,270"/>
                     </v:shape>
-                    <v:shape id="_x0000_s1042" style="position:absolute;left:735099;top:4747982;width:77511;height:162346;" coordorigin="0,0" coordsize="21600,21600" path="M 0,0 L 21600,21600 L 16026,21600 L 0,0 X E">
-                      <v:fill color="#44546A" opacity="100.0%" type="solid"/>
-                      <v:stroke filltype="solid" color="#44546A" opacity="100.0%" weight="0.2pt" dashstyle="solid" endcap="flat" joinstyle="round" linestyle="single" startarrow="none" startarrowwidth="medium" startarrowlength="medium" endarrow="none" endarrowwidth="medium" endarrowlength="medium"/>
+                    <v:shape id="Freeform 29" o:spid="_x0000_s1042" style="position:absolute;left:7350;top:47479;width:776;height:1624;visibility:visible;mso-wrap-style:square;v-text-anchor:top" coordsize="21600,21600" o:gfxdata="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" path="m,l21600,21600r-5574,l,xe" fillcolor="#44546a" strokecolor="#44546a" strokeweight=".25pt">
+                      <v:path arrowok="t" o:extrusionok="f" o:connecttype="custom" o:connectlocs="38756,81174;38756,81174;38756,81174;38756,81174" o:connectangles="0,90,180,270"/>
                     </v:shape>
-                    <v:shape id="_x0000_s1043" style="position:absolute;left:665090;top:4196007;width:17503;height:104900;" coordorigin="0,0" coordsize="21600,21600" path="M 0,0 L 18514,8743 L 21600,21600 L 18514,20057 L 0,11829 L 0,0 X E">
-                      <v:fill color="#44546A" opacity="100.0%" type="solid"/>
-                      <v:stroke filltype="solid" color="#44546A" opacity="100.0%" weight="0.2pt" dashstyle="solid" endcap="flat" joinstyle="round" linestyle="single" startarrow="none" startarrowwidth="medium" startarrowlength="medium" endarrow="none" endarrowwidth="medium" endarrowlength="medium"/>
+                    <v:shape id="Freeform 30" o:spid="_x0000_s1043" style="position:absolute;left:6650;top:41960;width:175;height:1049;visibility:visible;mso-wrap-style:square;v-text-anchor:top" coordsize="21600,21600" o:gfxdata="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" path="m,l18514,8743r3086,12857l18514,20057,,11829,,xe" fillcolor="#44546a" strokecolor="#44546a" strokeweight=".25pt">
+                      <v:path arrowok="t" o:extrusionok="f" o:connecttype="custom" o:connectlocs="8752,52451;8752,52451;8752,52451;8752,52451" o:connectangles="0,90,180,270"/>
                     </v:shape>
-                    <v:shape id="_x0000_s1044" style="position:absolute;left:702594;top:4615607;width:112516;height:294720;" coordorigin="0,0" coordsize="21600,21600" path="M 0,0 L 2880,2929 L 10080,8969 L 15840,15376 L 21600,21600 L 21120,21600 L 6240,9702 L 5280,7688 L 0,0 X E">
-                      <v:fill color="#44546A" opacity="100.0%" type="solid"/>
-                      <v:stroke filltype="solid" color="#44546A" opacity="100.0%" weight="0.2pt" dashstyle="solid" endcap="flat" joinstyle="round" linestyle="single" startarrow="none" startarrowwidth="medium" startarrowlength="medium" endarrow="none" endarrowwidth="medium" endarrowlength="medium"/>
+                    <v:shape id="Freeform 31" o:spid="_x0000_s1044" style="position:absolute;left:7025;top:46156;width:1126;height:2947;visibility:visible;mso-wrap-style:square;v-text-anchor:top" coordsize="21600,21600" o:gfxdata="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" path="m,l2880,2929r7200,6040l15840,15376r5760,6224l21120,21600,6240,9702,5280,7688,,xe" fillcolor="#44546a" strokecolor="#44546a" strokeweight=".25pt">
+                      <v:path arrowok="t" o:extrusionok="f" o:connecttype="custom" o:connectlocs="56259,147360;56259,147360;56259,147360;56259,147360" o:connectangles="0,90,180,270"/>
                     </v:shape>
                   </v:group>
-                  <v:group id="_x0000_s1045" style="position:absolute;left:0;top:967835;width:2057400;height:3942489;" coordorigin="0,0" coordsize="2057400,3942489">
-                    <v:shape id="_x0000_s1046" style="position:absolute;left:89615;top:1268161;width:466744;height:1678448;" coordorigin="0,0" coordsize="21600,21600" path="M 0,0 L 7085,7440 L 14861,14832 L 21600,20400 L 21600,21600 L 13651,14928 L 7085,8784 L 1210,2592 L 0,0 X E">
-                      <v:fill color="#44546A" opacity="20.0%" type="solid"/>
-                      <v:stroke filltype="solid" color="#44546A" opacity="20.0%" weight="0.2pt" dashstyle="solid" endcap="flat" joinstyle="round" linestyle="single" startarrow="none" startarrowwidth="medium" startarrowlength="medium" endarrow="none" endarrowwidth="medium" endarrowlength="medium"/>
+                  <v:group id="Group 7" o:spid="_x0000_s1045" style="position:absolute;top:9678;width:20574;height:39425" coordsize="20573,39424" o:gfxdata="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">
+                    <v:shape id="Freeform 8" o:spid="_x0000_s1046" style="position:absolute;left:896;top:12681;width:4667;height:16785;visibility:visible;mso-wrap-style:square;v-text-anchor:top" coordsize="21600,21600" o:gfxdata="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" path="m,l7085,7440r7776,7392l21600,20400r,1200l13651,14928,7085,8784,1210,2592,,xe" fillcolor="#44546a" strokecolor="#44546a" strokeweight=".25pt">
+                      <v:fill opacity="13107f"/>
+                      <v:stroke opacity="13107f"/>
+                      <v:path arrowok="t" o:extrusionok="f" o:connecttype="custom" o:connectlocs="233373,839225;233373,839225;233373,839225;233373,839225" o:connectangles="0,90,180,270"/>
                     </v:shape>
-                    <v:shape id="_x0000_s1047" style="position:absolute;left:582495;top:2916769;width:440605;height:1025719;" coordorigin="0,0" coordsize="21600,21600" path="M 0,0 L 1464,1571 L 6773,7540 L 12631,13353 L 21600,21600 L 19953,21600 L 11166,13667 L 5492,7855 L 0,2042 L 0,0 X E">
-                      <v:fill color="#44546A" opacity="20.0%" type="solid"/>
-                      <v:stroke filltype="solid" color="#44546A" opacity="20.0%" weight="0.2pt" dashstyle="solid" endcap="flat" joinstyle="round" linestyle="single" startarrow="none" startarrowwidth="medium" startarrowlength="medium" endarrow="none" endarrowwidth="medium" endarrowlength="medium"/>
+                    <v:shape id="Freeform 9" o:spid="_x0000_s1047" style="position:absolute;left:5824;top:29167;width:4407;height:10257;visibility:visible;mso-wrap-style:square;v-text-anchor:top" coordsize="21600,21600" o:gfxdata="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" path="m,l1464,1571,6773,7540r5858,5813l21600,21600r-1647,l11166,13667,5492,7855,,2042,,xe" fillcolor="#44546a" strokecolor="#44546a" strokeweight=".25pt">
+                      <v:fill opacity="13107f"/>
+                      <v:stroke opacity="13107f"/>
+                      <v:path arrowok="t" o:extrusionok="f" o:connecttype="custom" o:connectlocs="220303,512860;220303,512860;220303,512860;220303,512860" o:connectangles="0,90,180,270"/>
                     </v:shape>
-                    <v:shape id="_x0000_s1048" style="position:absolute;left:0;top:846685;width:74679;height:451317;" coordorigin="0,0" coordsize="21600,21600" path="M 0,0 L 17280,12853 L 21600,21600 L 0,5534 L 0,0 X E">
-                      <v:fill color="#44546A" opacity="20.0%" type="solid"/>
-                      <v:stroke filltype="solid" color="#44546A" opacity="20.0%" weight="0.2pt" dashstyle="solid" endcap="flat" joinstyle="round" linestyle="single" startarrow="none" startarrowwidth="medium" startarrowlength="medium" endarrow="none" endarrowwidth="medium" endarrowlength="medium"/>
+                    <v:shape id="Freeform 10" o:spid="_x0000_s1048" style="position:absolute;top:8466;width:746;height:4514;visibility:visible;mso-wrap-style:square;v-text-anchor:top" coordsize="21600,21600" o:gfxdata="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" path="m,l17280,12853r4320,8747l,5534,,xe" fillcolor="#44546a" strokecolor="#44546a" strokeweight=".25pt">
+                      <v:fill opacity="13107f"/>
+                      <v:stroke opacity="13107f"/>
+                      <v:path arrowok="t" o:extrusionok="f" o:connecttype="custom" o:connectlocs="37340,225659;37340,225659;37340,225659;37340,225659" o:connectangles="0,90,180,270"/>
                     </v:shape>
-                    <v:shape id="_x0000_s1049" style="position:absolute;left:74679;top:1298000;width:589963;height:2398317;" coordorigin="0,0" coordsize="21600,21600" path="M 0,0 L 1504,1545 L 3008,4333 L 4922,7088 L 7519,10111 L 10390,13067 L 14081,15990 L 16815,17905 L 19686,19752 L 21190,21230 L 21600,21600 L 19413,20424 L 16132,18274 L 12987,16057 L 9433,13135 L 6425,10145 L 3965,7122 L 1777,3594 L 0,0 X E">
-                      <v:fill color="#44546A" opacity="20.0%" type="solid"/>
-                      <v:stroke filltype="solid" color="#44546A" opacity="20.0%" weight="0.2pt" dashstyle="solid" endcap="flat" joinstyle="round" linestyle="single" startarrow="none" startarrowwidth="medium" startarrowlength="medium" endarrow="none" endarrowwidth="medium" endarrowlength="medium"/>
+                    <v:shape id="Freeform 12" o:spid="_x0000_s1049" style="position:absolute;left:746;top:12979;width:5900;height:23984;visibility:visible;mso-wrap-style:square;v-text-anchor:top" coordsize="21600,21600" o:gfxdata="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" path="m,l1504,1545,3008,4333,4922,7088r2597,3023l10390,13067r3691,2923l16815,17905r2871,1847l21190,21230r410,370l19413,20424,16132,18274,12987,16057,9433,13135,6425,10145,3965,7122,1777,3594,,xe" fillcolor="#44546a" strokecolor="#44546a" strokeweight=".25pt">
+                      <v:fill opacity="13107f"/>
+                      <v:stroke opacity="13107f"/>
+                      <v:path arrowok="t" o:extrusionok="f" o:connecttype="custom" o:connectlocs="294982,1199159;294982,1199159;294982,1199159;294982,1199159" o:connectangles="0,90,180,270"/>
                     </v:shape>
-                    <v:shape id="_x0000_s1050" style="position:absolute;left:694513;top:3677666;width:123221;height:264823;" coordorigin="0,0" coordsize="21600,21600" path="M 0,0 L 21600,21600 L 15709,21600 L 7200,10952 L 0,0 X E">
-                      <v:fill color="#44546A" opacity="20.0%" type="solid"/>
-                      <v:stroke filltype="solid" color="#44546A" opacity="20.0%" weight="0.2pt" dashstyle="solid" endcap="flat" joinstyle="round" linestyle="single" startarrow="none" startarrowwidth="medium" startarrowlength="medium" endarrow="none" endarrowwidth="medium" endarrowlength="medium"/>
+                    <v:shape id="Freeform 13" o:spid="_x0000_s1050" style="position:absolute;left:6945;top:36776;width:1232;height:2648;visibility:visible;mso-wrap-style:square;v-text-anchor:top" coordsize="21600,21600" o:gfxdata="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" path="m,l21600,21600r-5891,l7200,10952,,xe" fillcolor="#44546a" strokecolor="#44546a" strokeweight=".25pt">
+                      <v:fill opacity="13107f"/>
+                      <v:stroke opacity="13107f"/>
+                      <v:path arrowok="t" o:extrusionok="f" o:connecttype="custom" o:connectlocs="61612,132412;61612,132412;61612,132412;61612,132412" o:connectangles="0,90,180,270"/>
                     </v:shape>
-                    <v:shape id="_x0000_s1051" style="position:absolute;left:59743;top:1115237;width:56010;height:354340;" coordorigin="0,0" coordsize="21600,21600" path="M 0,0 L 11520,8413 L 11520,9322 L 21600,21600 L 5760,11141 L 0,0 X E">
-                      <v:fill color="#44546A" opacity="20.0%" type="solid"/>
-                      <v:stroke filltype="solid" color="#44546A" opacity="20.0%" weight="0.2pt" dashstyle="solid" endcap="flat" joinstyle="round" linestyle="single" startarrow="none" startarrowwidth="medium" startarrowlength="medium" endarrow="none" endarrowwidth="medium" endarrowlength="medium"/>
+                    <v:shape id="Freeform 14" o:spid="_x0000_s1051" style="position:absolute;left:597;top:11152;width:560;height:3543;visibility:visible;mso-wrap-style:square;v-text-anchor:top" coordsize="21600,21600" o:gfxdata="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" path="m,l11520,8413r,909l21600,21600,5760,11141,,xe" fillcolor="#44546a" strokecolor="#44546a" strokeweight=".25pt">
+                      <v:fill opacity="13107f"/>
+                      <v:stroke opacity="13107f"/>
+                      <v:path arrowok="t" o:extrusionok="f" o:connecttype="custom" o:connectlocs="28006,177171;28006,177171;28006,177171;28006,177171" o:connectangles="0,90,180,270"/>
                     </v:shape>
-                    <v:shape id="_x0000_s1052" style="position:absolute;left:556356;top:0;width:1501044;height:2916770;" coordorigin="0,0" coordsize="21600,21600" path="M 21600,0 L 21600,28 L 19504,1077 L 17463,2182 L 15582,3342 L 13701,4530 L 11337,6132 L 9188,7845 L 7146,9557 L 5373,11352 L 3815,13203 L 2418,15081 L 1451,17042 L 699,19031 L 376,21020 L 376,21600 L 0,21130 L 54,21020 L 376,19004 L 1128,17015 L 2149,15054 L 3546,13120 L 5104,11297 L 6985,9474 L 8973,7762 L 11230,6077 L 13594,4502 L 15421,3315 L 17409,2154 L 19451,1050 L 21600,0 X E">
-                      <v:fill color="#44546A" opacity="20.0%" type="solid"/>
-                      <v:stroke filltype="solid" color="#44546A" opacity="20.0%" weight="0.2pt" dashstyle="solid" endcap="flat" joinstyle="round" linestyle="single" startarrow="none" startarrowwidth="medium" startarrowlength="medium" endarrow="none" endarrowwidth="medium" endarrowlength="medium"/>
+                    <v:shape id="Freeform 15" o:spid="_x0000_s1052" style="position:absolute;left:5563;width:15011;height:29167;visibility:visible;mso-wrap-style:square;v-text-anchor:top" coordsize="21600,21600" o:gfxdata="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" path="m21600,r,28l19504,1077,17463,2182,15582,3342,13701,4530,11337,6132,9188,7845,7146,9557,5373,11352,3815,13203,2418,15081r-967,1961l699,19031,376,21020r,580l,21130r54,-110l376,19004r752,-1989l2149,15054,3546,13120,5104,11297,6985,9474,8973,7762,11230,6077,13594,4502,15421,3315,17409,2154,19451,1050,21600,xe" fillcolor="#44546a" strokecolor="#44546a" strokeweight=".25pt">
+                      <v:fill opacity="13107f"/>
+                      <v:stroke opacity="13107f"/>
+                      <v:path arrowok="t" o:extrusionok="f" o:connecttype="custom" o:connectlocs="750523,1458386;750523,1458386;750523,1458386;750523,1458386" o:connectangles="0,90,180,270"/>
                     </v:shape>
-                    <v:shape id="_x0000_s1053" style="position:absolute;left:556356;top:2946609;width:138157;height:731057;" coordorigin="0,0" coordsize="21600,21600" path="M 0,0 L 3503,1653 L 4086,1984 L 7005,8816 L 12259,14767 L 19265,20718 L 21600,21600 L 12843,17853 L 8757,16090 L 2919,8927 L 584,4408 L 0,0 X E">
-                      <v:fill color="#44546A" opacity="20.0%" type="solid"/>
-                      <v:stroke filltype="solid" color="#44546A" opacity="20.0%" weight="0.2pt" dashstyle="solid" endcap="flat" joinstyle="round" linestyle="single" startarrow="none" startarrowwidth="medium" startarrowlength="medium" endarrow="none" endarrowwidth="medium" endarrowlength="medium"/>
+                    <v:shape id="Freeform 16" o:spid="_x0000_s1053" style="position:absolute;left:5563;top:29466;width:1382;height:7310;visibility:visible;mso-wrap-style:square;v-text-anchor:top" coordsize="21600,21600" o:gfxdata="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" path="m,l3503,1653r583,331l7005,8816r5254,5951l19265,20718r2335,882l12843,17853,8757,16090,2919,8927,584,4408,,xe" fillcolor="#44546a" strokecolor="#44546a" strokeweight=".25pt">
+                      <v:fill opacity="13107f"/>
+                      <v:stroke opacity="13107f"/>
+                      <v:path arrowok="t" o:extrusionok="f" o:connecttype="custom" o:connectlocs="69079,365529;69079,365529;69079,365529;69079,365529" o:connectangles="0,90,180,270"/>
                     </v:shape>
-                    <v:shape id="_x0000_s1054" style="position:absolute;left:664641;top:3696317;width:115753;height:246172;" coordorigin="0,0" coordsize="21600,21600" path="M 0,0 L 21600,21600 L 16723,21600 L 0,0 X E">
-                      <v:fill color="#44546A" opacity="20.0%" type="solid"/>
-                      <v:stroke filltype="solid" color="#44546A" opacity="20.0%" weight="0.2pt" dashstyle="solid" endcap="flat" joinstyle="round" linestyle="single" startarrow="none" startarrowwidth="medium" startarrowlength="medium" endarrow="none" endarrowwidth="medium" endarrowlength="medium"/>
+                    <v:shape id="Freeform 17" o:spid="_x0000_s1054" style="position:absolute;left:6646;top:36963;width:1157;height:2461;visibility:visible;mso-wrap-style:square;v-text-anchor:top" coordsize="21600,21600" o:gfxdata="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" path="m,l21600,21600r-4877,l,xe" fillcolor="#44546a" strokecolor="#44546a" strokeweight=".25pt">
+                      <v:fill opacity="13107f"/>
+                      <v:stroke opacity="13107f"/>
+                      <v:path arrowok="t" o:extrusionok="f" o:connecttype="custom" o:connectlocs="57877,123087;57877,123087;57877,123087;57877,123087" o:connectangles="0,90,180,270"/>
                     </v:shape>
-                    <v:shape id="_x0000_s1055" style="position:absolute;left:556356;top:2853363;width:26139;height:160386;" coordorigin="0,0" coordsize="21600,21600" path="M 0,0 L 21600,8540 L 21600,21600 L 18514,20093 L 0,12558 L 0,0 X E">
-                      <v:fill color="#44546A" opacity="20.0%" type="solid"/>
-                      <v:stroke filltype="solid" color="#44546A" opacity="20.0%" weight="0.2pt" dashstyle="solid" endcap="flat" joinstyle="round" linestyle="single" startarrow="none" startarrowwidth="medium" startarrowlength="medium" endarrow="none" endarrowwidth="medium" endarrowlength="medium"/>
+                    <v:shape id="Freeform 18" o:spid="_x0000_s1055" style="position:absolute;left:5563;top:28533;width:261;height:1604;visibility:visible;mso-wrap-style:square;v-text-anchor:top" coordsize="21600,21600" o:gfxdata="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" path="m,l21600,8540r,13060l18514,20093,,12558,,xe" fillcolor="#44546a" strokecolor="#44546a" strokeweight=".25pt">
+                      <v:fill opacity="13107f"/>
+                      <v:stroke opacity="13107f"/>
+                      <v:path arrowok="t" o:extrusionok="f" o:connecttype="custom" o:connectlocs="13070,80194;13070,80194;13070,80194;13070,80194" o:connectangles="0,90,180,270"/>
                     </v:shape>
-                    <v:shape id="_x0000_s1056" style="position:absolute;left:612366;top:3491172;width:171761;height:451317;" coordorigin="0,0" coordsize="21600,21600" path="M 0,0 L 3287,2856 L 10330,8926 L 15496,15352 L 21600,21600 L 21130,21600 L 6574,9818 L 5165,7855 L 0,0 X E">
-                      <v:fill color="#44546A" opacity="20.0%" type="solid"/>
-                      <v:stroke filltype="solid" color="#44546A" opacity="20.0%" weight="0.2pt" dashstyle="solid" endcap="flat" joinstyle="round" linestyle="single" startarrow="none" startarrowwidth="medium" startarrowlength="medium" endarrow="none" endarrowwidth="medium" endarrowlength="medium"/>
+                    <v:shape id="Freeform 19" o:spid="_x0000_s1056" style="position:absolute;left:6123;top:34911;width:1718;height:4513;visibility:visible;mso-wrap-style:square;v-text-anchor:top" coordsize="21600,21600" o:gfxdata="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" path="m,l3287,2856r7043,6070l15496,15352r6104,6248l21130,21600,6574,9818,5165,7855,,xe" fillcolor="#44546a" strokecolor="#44546a" strokeweight=".25pt">
+                      <v:fill opacity="13107f"/>
+                      <v:stroke opacity="13107f"/>
+                      <v:path arrowok="t" o:extrusionok="f" o:connecttype="custom" o:connectlocs="85881,225659;85881,225659;85881,225659;85881,225659" o:connectangles="0,90,180,270"/>
                     </v:shape>
                   </v:group>
                 </v:group>
+                <w10:wrap anchorx="page" anchory="page"/>
               </v:group>
             </w:pict>
           </mc:Fallback>
@@ -2747,7 +2752,7 @@
     </w:p>
     <w:tbl>
       <w:tblPr>
-        <w:tblW w:w="9360" w:type="dxa"/>
+        <w:tblW w:w="9951" w:type="dxa"/>
         <w:tblInd w:w="108" w:type="dxa"/>
         <w:tblBorders>
           <w:top w:val="single" w:sz="8" w:space="0" w:color="FFFFFF"/>
@@ -2762,9 +2767,10 @@
         <w:tblLook w:val="04A0" w:firstRow="1" w:lastRow="0" w:firstColumn="1" w:lastColumn="0" w:noHBand="0" w:noVBand="1"/>
       </w:tblPr>
       <w:tblGrid>
-        <w:gridCol w:w="3120"/>
-        <w:gridCol w:w="3120"/>
-        <w:gridCol w:w="3120"/>
+        <w:gridCol w:w="2864"/>
+        <w:gridCol w:w="2268"/>
+        <w:gridCol w:w="3260"/>
+        <w:gridCol w:w="1559"/>
       </w:tblGrid>
       <w:tr>
         <w:trPr>
@@ -2772,7 +2778,7 @@
         </w:trPr>
         <w:tc>
           <w:tcPr>
-            <w:tcW w:w="3119" w:type="dxa"/>
+            <w:tcW w:w="2864" w:type="dxa"/>
             <w:tcBorders>
               <w:top w:val="single" w:sz="4" w:space="0" w:color="000000"/>
               <w:left w:val="single" w:sz="4" w:space="0" w:color="000000"/>
@@ -2791,14 +2797,18 @@
             <w:pPr>
               <w:pStyle w:val="Body"/>
               <w:jc w:val="center"/>
+              <w:rPr>
+                <w:sz w:val="36"/>
+                <w:szCs w:val="36"/>
+              </w:rPr>
             </w:pPr>
             <w:r>
               <w:rPr>
                 <w:rFonts w:ascii="Helvetica" w:hAnsi="Helvetica"/>
                 <w:b/>
                 <w:bCs/>
-                <w:sz w:val="40"/>
-                <w:szCs w:val="40"/>
+                <w:sz w:val="36"/>
+                <w:szCs w:val="36"/>
                 <w:lang w:val="en-US"/>
               </w:rPr>
               <w:t>NAME</w:t>
@@ -2807,7 +2817,7 @@
         </w:tc>
         <w:tc>
           <w:tcPr>
-            <w:tcW w:w="3120" w:type="dxa"/>
+            <w:tcW w:w="2268" w:type="dxa"/>
             <w:tcBorders>
               <w:top w:val="single" w:sz="4" w:space="0" w:color="000000"/>
               <w:left w:val="single" w:sz="4" w:space="0" w:color="000000"/>
@@ -2827,14 +2837,18 @@
               <w:pStyle w:val="Body"/>
               <w:spacing w:after="0" w:line="240" w:lineRule="auto"/>
               <w:jc w:val="center"/>
+              <w:rPr>
+                <w:sz w:val="36"/>
+                <w:szCs w:val="36"/>
+              </w:rPr>
             </w:pPr>
             <w:r>
               <w:rPr>
                 <w:rFonts w:ascii="Helvetica" w:hAnsi="Helvetica"/>
                 <w:b/>
                 <w:bCs/>
-                <w:sz w:val="40"/>
-                <w:szCs w:val="40"/>
+                <w:sz w:val="36"/>
+                <w:szCs w:val="36"/>
                 <w:lang w:val="en-US"/>
               </w:rPr>
               <w:t>SAP ID</w:t>
@@ -2843,7 +2857,44 @@
         </w:tc>
         <w:tc>
           <w:tcPr>
-            <w:tcW w:w="3120" w:type="dxa"/>
+            <w:tcW w:w="3260" w:type="dxa"/>
+            <w:tcBorders>
+              <w:top w:val="single" w:sz="4" w:space="0" w:color="000000"/>
+              <w:left w:val="single" w:sz="4" w:space="0" w:color="000000"/>
+              <w:bottom w:val="single" w:sz="4" w:space="0" w:color="000000"/>
+              <w:right w:val="single" w:sz="4" w:space="0" w:color="000000"/>
+            </w:tcBorders>
+          </w:tcPr>
+          <w:p>
+            <w:pPr>
+              <w:pStyle w:val="Body"/>
+              <w:spacing w:after="0" w:line="240" w:lineRule="auto"/>
+              <w:jc w:val="center"/>
+              <w:rPr>
+                <w:rFonts w:ascii="Helvetica" w:hAnsi="Helvetica"/>
+                <w:b/>
+                <w:bCs/>
+                <w:sz w:val="36"/>
+                <w:szCs w:val="36"/>
+                <w:lang w:val="en-US"/>
+              </w:rPr>
+            </w:pPr>
+            <w:r>
+              <w:rPr>
+                <w:rFonts w:ascii="Helvetica" w:hAnsi="Helvetica"/>
+                <w:b/>
+                <w:bCs/>
+                <w:sz w:val="36"/>
+                <w:szCs w:val="36"/>
+                <w:lang w:val="en-US"/>
+              </w:rPr>
+              <w:t>GitHub</w:t>
+            </w:r>
+          </w:p>
+        </w:tc>
+        <w:tc>
+          <w:tcPr>
+            <w:tcW w:w="1559" w:type="dxa"/>
             <w:tcBorders>
               <w:top w:val="single" w:sz="4" w:space="0" w:color="000000"/>
               <w:left w:val="single" w:sz="4" w:space="0" w:color="000000"/>
@@ -2863,14 +2914,18 @@
               <w:pStyle w:val="Body"/>
               <w:spacing w:after="0" w:line="240" w:lineRule="auto"/>
               <w:jc w:val="center"/>
+              <w:rPr>
+                <w:sz w:val="36"/>
+                <w:szCs w:val="36"/>
+              </w:rPr>
             </w:pPr>
             <w:r>
               <w:rPr>
                 <w:rFonts w:ascii="Helvetica" w:hAnsi="Helvetica"/>
                 <w:b/>
                 <w:bCs/>
-                <w:sz w:val="40"/>
-                <w:szCs w:val="40"/>
+                <w:sz w:val="36"/>
+                <w:szCs w:val="36"/>
                 <w:lang w:val="en-US"/>
               </w:rPr>
               <w:t>ROLL NO.</w:t>
@@ -2884,7 +2939,7 @@
         </w:trPr>
         <w:tc>
           <w:tcPr>
-            <w:tcW w:w="3119" w:type="dxa"/>
+            <w:tcW w:w="2864" w:type="dxa"/>
             <w:tcBorders>
               <w:top w:val="single" w:sz="4" w:space="0" w:color="000000"/>
               <w:left w:val="single" w:sz="4" w:space="0" w:color="000000"/>
@@ -2904,14 +2959,18 @@
               <w:pStyle w:val="Body"/>
               <w:spacing w:after="0" w:line="240" w:lineRule="auto"/>
               <w:jc w:val="center"/>
+              <w:rPr>
+                <w:sz w:val="36"/>
+                <w:szCs w:val="36"/>
+              </w:rPr>
             </w:pPr>
             <w:r>
               <w:rPr>
                 <w:rFonts w:ascii="Helvetica" w:hAnsi="Helvetica"/>
                 <w:b/>
                 <w:bCs/>
-                <w:sz w:val="40"/>
-                <w:szCs w:val="40"/>
+                <w:sz w:val="36"/>
+                <w:szCs w:val="36"/>
                 <w:lang w:val="en-US"/>
               </w:rPr>
               <w:t>Aditya Kumar</w:t>
@@ -2920,7 +2979,7 @@
         </w:tc>
         <w:tc>
           <w:tcPr>
-            <w:tcW w:w="3120" w:type="dxa"/>
+            <w:tcW w:w="2268" w:type="dxa"/>
             <w:tcBorders>
               <w:top w:val="single" w:sz="4" w:space="0" w:color="000000"/>
               <w:left w:val="single" w:sz="4" w:space="0" w:color="000000"/>
@@ -2940,14 +2999,18 @@
               <w:pStyle w:val="Body"/>
               <w:spacing w:after="0" w:line="240" w:lineRule="auto"/>
               <w:jc w:val="center"/>
+              <w:rPr>
+                <w:sz w:val="36"/>
+                <w:szCs w:val="36"/>
+              </w:rPr>
             </w:pPr>
             <w:r>
               <w:rPr>
                 <w:rFonts w:ascii="Helvetica" w:hAnsi="Helvetica"/>
                 <w:b/>
                 <w:bCs/>
-                <w:sz w:val="40"/>
-                <w:szCs w:val="40"/>
+                <w:sz w:val="36"/>
+                <w:szCs w:val="36"/>
                 <w:lang w:val="en-US"/>
               </w:rPr>
               <w:t>500066319</w:t>
@@ -2956,7 +3019,44 @@
         </w:tc>
         <w:tc>
           <w:tcPr>
-            <w:tcW w:w="3120" w:type="dxa"/>
+            <w:tcW w:w="3260" w:type="dxa"/>
+            <w:tcBorders>
+              <w:top w:val="single" w:sz="4" w:space="0" w:color="000000"/>
+              <w:left w:val="single" w:sz="4" w:space="0" w:color="000000"/>
+              <w:bottom w:val="single" w:sz="4" w:space="0" w:color="000000"/>
+              <w:right w:val="single" w:sz="4" w:space="0" w:color="000000"/>
+            </w:tcBorders>
+          </w:tcPr>
+          <w:p>
+            <w:pPr>
+              <w:pStyle w:val="Body"/>
+              <w:spacing w:after="0" w:line="240" w:lineRule="auto"/>
+              <w:jc w:val="center"/>
+              <w:rPr>
+                <w:rFonts w:ascii="Helvetica" w:hAnsi="Helvetica"/>
+                <w:b/>
+                <w:bCs/>
+                <w:sz w:val="36"/>
+                <w:szCs w:val="36"/>
+                <w:lang w:val="en-US"/>
+              </w:rPr>
+            </w:pPr>
+            <w:r>
+              <w:rPr>
+                <w:rFonts w:ascii="Helvetica" w:hAnsi="Helvetica"/>
+                <w:b/>
+                <w:bCs/>
+                <w:sz w:val="36"/>
+                <w:szCs w:val="36"/>
+                <w:lang w:val="en-US"/>
+              </w:rPr>
+              <w:t>adityakumaar</w:t>
+            </w:r>
+          </w:p>
+        </w:tc>
+        <w:tc>
+          <w:tcPr>
+            <w:tcW w:w="1559" w:type="dxa"/>
             <w:tcBorders>
               <w:top w:val="single" w:sz="4" w:space="0" w:color="000000"/>
               <w:left w:val="single" w:sz="4" w:space="0" w:color="000000"/>
@@ -2976,14 +3076,18 @@
               <w:pStyle w:val="Body"/>
               <w:spacing w:after="0" w:line="240" w:lineRule="auto"/>
               <w:jc w:val="center"/>
+              <w:rPr>
+                <w:sz w:val="36"/>
+                <w:szCs w:val="36"/>
+              </w:rPr>
             </w:pPr>
             <w:r>
               <w:rPr>
                 <w:rFonts w:ascii="Helvetica" w:hAnsi="Helvetica"/>
                 <w:b/>
                 <w:bCs/>
-                <w:sz w:val="40"/>
-                <w:szCs w:val="40"/>
+                <w:sz w:val="36"/>
+                <w:szCs w:val="36"/>
                 <w:lang w:val="en-US"/>
               </w:rPr>
               <w:t>04</w:t>
@@ -2997,7 +3101,7 @@
         </w:trPr>
         <w:tc>
           <w:tcPr>
-            <w:tcW w:w="3119" w:type="dxa"/>
+            <w:tcW w:w="2864" w:type="dxa"/>
             <w:tcBorders>
               <w:top w:val="single" w:sz="4" w:space="0" w:color="000000"/>
               <w:left w:val="single" w:sz="4" w:space="0" w:color="000000"/>
@@ -3017,14 +3121,18 @@
               <w:pStyle w:val="Body"/>
               <w:spacing w:after="0" w:line="240" w:lineRule="auto"/>
               <w:jc w:val="center"/>
+              <w:rPr>
+                <w:sz w:val="36"/>
+                <w:szCs w:val="36"/>
+              </w:rPr>
             </w:pPr>
             <w:r>
               <w:rPr>
                 <w:rFonts w:ascii="Helvetica" w:hAnsi="Helvetica"/>
                 <w:b/>
                 <w:bCs/>
-                <w:sz w:val="40"/>
-                <w:szCs w:val="40"/>
+                <w:sz w:val="36"/>
+                <w:szCs w:val="36"/>
                 <w:lang w:val="en-US"/>
               </w:rPr>
               <w:t>Anuj Verma</w:t>
@@ -3033,7 +3141,7 @@
         </w:tc>
         <w:tc>
           <w:tcPr>
-            <w:tcW w:w="3120" w:type="dxa"/>
+            <w:tcW w:w="2268" w:type="dxa"/>
             <w:tcBorders>
               <w:top w:val="single" w:sz="4" w:space="0" w:color="000000"/>
               <w:left w:val="single" w:sz="4" w:space="0" w:color="000000"/>
@@ -3053,14 +3161,18 @@
               <w:pStyle w:val="Body"/>
               <w:spacing w:after="0" w:line="240" w:lineRule="auto"/>
               <w:jc w:val="center"/>
+              <w:rPr>
+                <w:sz w:val="36"/>
+                <w:szCs w:val="36"/>
+              </w:rPr>
             </w:pPr>
             <w:r>
               <w:rPr>
                 <w:rFonts w:ascii="Helvetica" w:hAnsi="Helvetica"/>
                 <w:b/>
                 <w:bCs/>
-                <w:sz w:val="40"/>
-                <w:szCs w:val="40"/>
+                <w:sz w:val="36"/>
+                <w:szCs w:val="36"/>
                 <w:lang w:val="en-US"/>
               </w:rPr>
               <w:t>500066910</w:t>
@@ -3069,7 +3181,44 @@
         </w:tc>
         <w:tc>
           <w:tcPr>
-            <w:tcW w:w="3120" w:type="dxa"/>
+            <w:tcW w:w="3260" w:type="dxa"/>
+            <w:tcBorders>
+              <w:top w:val="single" w:sz="4" w:space="0" w:color="000000"/>
+              <w:left w:val="single" w:sz="4" w:space="0" w:color="000000"/>
+              <w:bottom w:val="single" w:sz="4" w:space="0" w:color="000000"/>
+              <w:right w:val="single" w:sz="4" w:space="0" w:color="000000"/>
+            </w:tcBorders>
+          </w:tcPr>
+          <w:p>
+            <w:pPr>
+              <w:pStyle w:val="Body"/>
+              <w:spacing w:after="0" w:line="240" w:lineRule="auto"/>
+              <w:jc w:val="center"/>
+              <w:rPr>
+                <w:rFonts w:ascii="Helvetica" w:hAnsi="Helvetica"/>
+                <w:b/>
+                <w:bCs/>
+                <w:sz w:val="36"/>
+                <w:szCs w:val="36"/>
+                <w:lang w:val="en-US"/>
+              </w:rPr>
+            </w:pPr>
+            <w:r>
+              <w:rPr>
+                <w:rFonts w:ascii="Helvetica" w:hAnsi="Helvetica"/>
+                <w:b/>
+                <w:bCs/>
+                <w:sz w:val="36"/>
+                <w:szCs w:val="36"/>
+                <w:lang w:val="en-US"/>
+              </w:rPr>
+              <w:t>anujverma28</w:t>
+            </w:r>
+          </w:p>
+        </w:tc>
+        <w:tc>
+          <w:tcPr>
+            <w:tcW w:w="1559" w:type="dxa"/>
             <w:tcBorders>
               <w:top w:val="single" w:sz="4" w:space="0" w:color="000000"/>
               <w:left w:val="single" w:sz="4" w:space="0" w:color="000000"/>
@@ -3089,14 +3238,18 @@
               <w:pStyle w:val="Body"/>
               <w:spacing w:after="0" w:line="240" w:lineRule="auto"/>
               <w:jc w:val="center"/>
+              <w:rPr>
+                <w:sz w:val="36"/>
+                <w:szCs w:val="36"/>
+              </w:rPr>
             </w:pPr>
             <w:r>
               <w:rPr>
                 <w:rFonts w:ascii="Helvetica" w:hAnsi="Helvetica"/>
                 <w:b/>
                 <w:bCs/>
-                <w:sz w:val="40"/>
-                <w:szCs w:val="40"/>
+                <w:sz w:val="36"/>
+                <w:szCs w:val="36"/>
                 <w:lang w:val="en-US"/>
               </w:rPr>
               <w:t>09</w:t>
@@ -3110,7 +3263,7 @@
         </w:trPr>
         <w:tc>
           <w:tcPr>
-            <w:tcW w:w="3119" w:type="dxa"/>
+            <w:tcW w:w="2864" w:type="dxa"/>
             <w:tcBorders>
               <w:top w:val="single" w:sz="4" w:space="0" w:color="000000"/>
               <w:left w:val="single" w:sz="4" w:space="0" w:color="000000"/>
@@ -3130,14 +3283,18 @@
               <w:pStyle w:val="Body"/>
               <w:spacing w:after="0" w:line="240" w:lineRule="auto"/>
               <w:jc w:val="center"/>
+              <w:rPr>
+                <w:sz w:val="36"/>
+                <w:szCs w:val="36"/>
+              </w:rPr>
             </w:pPr>
             <w:r>
               <w:rPr>
                 <w:rFonts w:ascii="Helvetica" w:hAnsi="Helvetica"/>
                 <w:b/>
                 <w:bCs/>
-                <w:sz w:val="40"/>
-                <w:szCs w:val="40"/>
+                <w:sz w:val="36"/>
+                <w:szCs w:val="36"/>
                 <w:lang w:val="en-US"/>
               </w:rPr>
               <w:t>Dhananjai Kalra</w:t>
@@ -3146,7 +3303,7 @@
         </w:tc>
         <w:tc>
           <w:tcPr>
-            <w:tcW w:w="3120" w:type="dxa"/>
+            <w:tcW w:w="2268" w:type="dxa"/>
             <w:tcBorders>
               <w:top w:val="single" w:sz="4" w:space="0" w:color="000000"/>
               <w:left w:val="single" w:sz="4" w:space="0" w:color="000000"/>
@@ -3166,14 +3323,18 @@
               <w:pStyle w:val="Body"/>
               <w:spacing w:after="0" w:line="240" w:lineRule="auto"/>
               <w:jc w:val="center"/>
+              <w:rPr>
+                <w:sz w:val="36"/>
+                <w:szCs w:val="36"/>
+              </w:rPr>
             </w:pPr>
             <w:r>
               <w:rPr>
                 <w:rFonts w:ascii="Helvetica" w:hAnsi="Helvetica"/>
                 <w:b/>
                 <w:bCs/>
-                <w:sz w:val="40"/>
-                <w:szCs w:val="40"/>
+                <w:sz w:val="36"/>
+                <w:szCs w:val="36"/>
                 <w:lang w:val="en-US"/>
               </w:rPr>
               <w:t>500070904</w:t>
@@ -3182,7 +3343,44 @@
         </w:tc>
         <w:tc>
           <w:tcPr>
-            <w:tcW w:w="3120" w:type="dxa"/>
+            <w:tcW w:w="3260" w:type="dxa"/>
+            <w:tcBorders>
+              <w:top w:val="single" w:sz="4" w:space="0" w:color="000000"/>
+              <w:left w:val="single" w:sz="4" w:space="0" w:color="000000"/>
+              <w:bottom w:val="single" w:sz="4" w:space="0" w:color="000000"/>
+              <w:right w:val="single" w:sz="4" w:space="0" w:color="000000"/>
+            </w:tcBorders>
+          </w:tcPr>
+          <w:p>
+            <w:pPr>
+              <w:pStyle w:val="Body"/>
+              <w:spacing w:after="0" w:line="240" w:lineRule="auto"/>
+              <w:jc w:val="center"/>
+              <w:rPr>
+                <w:rFonts w:ascii="Helvetica" w:hAnsi="Helvetica"/>
+                <w:b/>
+                <w:bCs/>
+                <w:sz w:val="36"/>
+                <w:szCs w:val="36"/>
+                <w:lang w:val="en-US"/>
+              </w:rPr>
+            </w:pPr>
+            <w:r>
+              <w:rPr>
+                <w:rFonts w:ascii="Helvetica" w:hAnsi="Helvetica"/>
+                <w:b/>
+                <w:bCs/>
+                <w:sz w:val="36"/>
+                <w:szCs w:val="36"/>
+                <w:lang w:val="en-US"/>
+              </w:rPr>
+              <w:t>dhananjaikalra28</w:t>
+            </w:r>
+          </w:p>
+        </w:tc>
+        <w:tc>
+          <w:tcPr>
+            <w:tcW w:w="1559" w:type="dxa"/>
             <w:tcBorders>
               <w:top w:val="single" w:sz="4" w:space="0" w:color="000000"/>
               <w:left w:val="single" w:sz="4" w:space="0" w:color="000000"/>
@@ -3202,14 +3400,18 @@
               <w:pStyle w:val="Body"/>
               <w:spacing w:after="0" w:line="240" w:lineRule="auto"/>
               <w:jc w:val="center"/>
+              <w:rPr>
+                <w:sz w:val="36"/>
+                <w:szCs w:val="36"/>
+              </w:rPr>
             </w:pPr>
             <w:r>
               <w:rPr>
                 <w:rFonts w:ascii="Helvetica" w:hAnsi="Helvetica"/>
                 <w:b/>
                 <w:bCs/>
-                <w:sz w:val="40"/>
-                <w:szCs w:val="40"/>
+                <w:sz w:val="36"/>
+                <w:szCs w:val="36"/>
                 <w:lang w:val="en-US"/>
               </w:rPr>
               <w:t>14</w:t>
@@ -3223,7 +3425,7 @@
         </w:trPr>
         <w:tc>
           <w:tcPr>
-            <w:tcW w:w="3119" w:type="dxa"/>
+            <w:tcW w:w="2864" w:type="dxa"/>
             <w:tcBorders>
               <w:top w:val="single" w:sz="4" w:space="0" w:color="000000"/>
               <w:left w:val="single" w:sz="4" w:space="0" w:color="000000"/>
@@ -3243,14 +3445,18 @@
               <w:pStyle w:val="Body"/>
               <w:spacing w:after="0" w:line="240" w:lineRule="auto"/>
               <w:jc w:val="center"/>
+              <w:rPr>
+                <w:sz w:val="36"/>
+                <w:szCs w:val="36"/>
+              </w:rPr>
             </w:pPr>
             <w:r>
               <w:rPr>
                 <w:rFonts w:ascii="Helvetica" w:hAnsi="Helvetica"/>
                 <w:b/>
                 <w:bCs/>
-                <w:sz w:val="40"/>
-                <w:szCs w:val="40"/>
+                <w:sz w:val="36"/>
+                <w:szCs w:val="36"/>
                 <w:lang w:val="en-US"/>
               </w:rPr>
               <w:t>Mayank Joshi</w:t>
@@ -3259,7 +3465,7 @@
         </w:tc>
         <w:tc>
           <w:tcPr>
-            <w:tcW w:w="3120" w:type="dxa"/>
+            <w:tcW w:w="2268" w:type="dxa"/>
             <w:tcBorders>
               <w:top w:val="single" w:sz="4" w:space="0" w:color="000000"/>
               <w:left w:val="single" w:sz="4" w:space="0" w:color="000000"/>
@@ -3279,14 +3485,18 @@
               <w:pStyle w:val="Body"/>
               <w:spacing w:after="0" w:line="240" w:lineRule="auto"/>
               <w:jc w:val="center"/>
+              <w:rPr>
+                <w:sz w:val="36"/>
+                <w:szCs w:val="36"/>
+              </w:rPr>
             </w:pPr>
             <w:r>
               <w:rPr>
                 <w:rFonts w:ascii="Helvetica" w:hAnsi="Helvetica"/>
                 <w:b/>
                 <w:bCs/>
-                <w:sz w:val="40"/>
-                <w:szCs w:val="40"/>
+                <w:sz w:val="36"/>
+                <w:szCs w:val="36"/>
                 <w:lang w:val="en-US"/>
               </w:rPr>
               <w:t>500070105</w:t>
@@ -3295,7 +3505,44 @@
         </w:tc>
         <w:tc>
           <w:tcPr>
-            <w:tcW w:w="3120" w:type="dxa"/>
+            <w:tcW w:w="3260" w:type="dxa"/>
+            <w:tcBorders>
+              <w:top w:val="single" w:sz="4" w:space="0" w:color="000000"/>
+              <w:left w:val="single" w:sz="4" w:space="0" w:color="000000"/>
+              <w:bottom w:val="single" w:sz="4" w:space="0" w:color="000000"/>
+              <w:right w:val="single" w:sz="4" w:space="0" w:color="000000"/>
+            </w:tcBorders>
+          </w:tcPr>
+          <w:p>
+            <w:pPr>
+              <w:pStyle w:val="Body"/>
+              <w:spacing w:after="0" w:line="240" w:lineRule="auto"/>
+              <w:jc w:val="center"/>
+              <w:rPr>
+                <w:rFonts w:ascii="Helvetica" w:hAnsi="Helvetica"/>
+                <w:b/>
+                <w:bCs/>
+                <w:sz w:val="36"/>
+                <w:szCs w:val="36"/>
+                <w:lang w:val="en-US"/>
+              </w:rPr>
+            </w:pPr>
+            <w:r>
+              <w:rPr>
+                <w:rFonts w:ascii="Helvetica" w:hAnsi="Helvetica"/>
+                <w:b/>
+                <w:bCs/>
+                <w:sz w:val="36"/>
+                <w:szCs w:val="36"/>
+                <w:lang w:val="en-US"/>
+              </w:rPr>
+              <w:t>199lucy</w:t>
+            </w:r>
+          </w:p>
+        </w:tc>
+        <w:tc>
+          <w:tcPr>
+            <w:tcW w:w="1559" w:type="dxa"/>
             <w:tcBorders>
               <w:top w:val="single" w:sz="4" w:space="0" w:color="000000"/>
               <w:left w:val="single" w:sz="4" w:space="0" w:color="000000"/>
@@ -3315,14 +3562,18 @@
               <w:pStyle w:val="Body"/>
               <w:spacing w:after="0" w:line="240" w:lineRule="auto"/>
               <w:jc w:val="center"/>
+              <w:rPr>
+                <w:sz w:val="36"/>
+                <w:szCs w:val="36"/>
+              </w:rPr>
             </w:pPr>
             <w:r>
               <w:rPr>
                 <w:rFonts w:ascii="Helvetica" w:hAnsi="Helvetica"/>
                 <w:b/>
                 <w:bCs/>
-                <w:sz w:val="40"/>
-                <w:szCs w:val="40"/>
+                <w:sz w:val="36"/>
+                <w:szCs w:val="36"/>
                 <w:lang w:val="en-US"/>
               </w:rPr>
               <w:t>25</w:t>
@@ -3867,9 +4118,9 @@
           <w:numId w:val="7"/>
         </w:numPr>
       </w:pPr>
-      <w:bookmarkStart w:id="0" w:name="ABSTRACT"/>
-      <w:bookmarkStart w:id="1" w:name="_Toc"/>
-      <w:bookmarkEnd w:id="0"/>
+      <w:bookmarkStart w:id="2" w:name="ABSTRACT"/>
+      <w:bookmarkStart w:id="3" w:name="_Toc"/>
+      <w:bookmarkEnd w:id="2"/>
       <w:r>
         <w:rPr>
           <w:rFonts w:eastAsia="Arial Unicode MS" w:cs="Arial Unicode MS"/>
@@ -3883,7 +4134,7 @@
         </w:rPr>
         <w:t>BSTRACT</w:t>
       </w:r>
-      <w:bookmarkEnd w:id="1"/>
+      <w:bookmarkEnd w:id="3"/>
     </w:p>
     <w:p>
       <w:pPr>
@@ -4178,9 +4429,9 @@
           <w:numId w:val="8"/>
         </w:numPr>
       </w:pPr>
-      <w:bookmarkStart w:id="2" w:name="Introduction"/>
-      <w:bookmarkStart w:id="3" w:name="_Toc1"/>
-      <w:bookmarkEnd w:id="2"/>
+      <w:bookmarkStart w:id="4" w:name="Introduction"/>
+      <w:bookmarkStart w:id="5" w:name="_Toc1"/>
+      <w:bookmarkEnd w:id="4"/>
       <w:r>
         <w:t>I</w:t>
       </w:r>
@@ -4190,7 +4441,7 @@
         </w:rPr>
         <w:t>ntroduction</w:t>
       </w:r>
-      <w:bookmarkEnd w:id="3"/>
+      <w:bookmarkEnd w:id="5"/>
     </w:p>
     <w:p>
       <w:pPr>
@@ -4543,8 +4794,8 @@
           <w:numId w:val="8"/>
         </w:numPr>
       </w:pPr>
-      <w:bookmarkStart w:id="4" w:name="_Toc2"/>
-      <w:bookmarkStart w:id="5" w:name="ManifestosForAgileSoftwareDevelopment"/>
+      <w:bookmarkStart w:id="6" w:name="_Toc2"/>
+      <w:bookmarkStart w:id="7" w:name="ManifestosForAgileSoftwareDevelopment"/>
       <w:r>
         <w:rPr>
           <w:shd w:val="clear" w:color="auto" w:fill="FFFFFF"/>
@@ -4552,9 +4803,9 @@
         </w:rPr>
         <w:t>Manifestos for Agile Software Development</w:t>
       </w:r>
-      <w:bookmarkEnd w:id="4"/>
-    </w:p>
-    <w:bookmarkEnd w:id="5"/>
+      <w:bookmarkEnd w:id="6"/>
+    </w:p>
+    <w:bookmarkEnd w:id="7"/>
     <w:p>
       <w:pPr>
         <w:pStyle w:val="Body"/>
@@ -4732,9 +4983,9 @@
           <w:numId w:val="11"/>
         </w:numPr>
       </w:pPr>
-      <w:bookmarkStart w:id="6" w:name="Methodology"/>
-      <w:bookmarkStart w:id="7" w:name="_Toc3"/>
-      <w:bookmarkEnd w:id="6"/>
+      <w:bookmarkStart w:id="8" w:name="Methodology"/>
+      <w:bookmarkStart w:id="9" w:name="_Toc3"/>
+      <w:bookmarkEnd w:id="8"/>
       <w:r>
         <w:t>M</w:t>
       </w:r>
@@ -4744,7 +4995,7 @@
         </w:rPr>
         <w:t>ethodology</w:t>
       </w:r>
-      <w:bookmarkEnd w:id="7"/>
+      <w:bookmarkEnd w:id="9"/>
     </w:p>
     <w:p>
       <w:pPr>
@@ -5003,10 +5254,8 @@
           <w:numId w:val="14"/>
         </w:numPr>
       </w:pPr>
-      <w:bookmarkStart w:id="8" w:name="ObjectiveAndAim"/>
-      <w:bookmarkStart w:id="9" w:name="_Toc4"/>
-      <w:bookmarkStart w:id="10" w:name="_GoBack"/>
-      <w:bookmarkEnd w:id="8"/>
+      <w:bookmarkStart w:id="10" w:name="ObjectiveAndAim"/>
+      <w:bookmarkStart w:id="11" w:name="_Toc4"/>
       <w:bookmarkEnd w:id="10"/>
       <w:r>
         <w:t>O</w:t>
@@ -5017,7 +5266,7 @@
         </w:rPr>
         <w:t>bjective and Aim</w:t>
       </w:r>
-      <w:bookmarkEnd w:id="9"/>
+      <w:bookmarkEnd w:id="11"/>
     </w:p>
     <w:p>
       <w:pPr>
@@ -5159,17 +5408,17 @@
           <w:numId w:val="17"/>
         </w:numPr>
       </w:pPr>
-      <w:bookmarkStart w:id="11" w:name="_Toc5"/>
-      <w:bookmarkStart w:id="12" w:name="RequirementsAsForNow"/>
+      <w:bookmarkStart w:id="12" w:name="_Toc5"/>
+      <w:bookmarkStart w:id="13" w:name="RequirementsAsForNow"/>
       <w:r>
         <w:rPr>
           <w:lang w:val="en-US"/>
         </w:rPr>
         <w:t xml:space="preserve">Requirements (as for now) </w:t>
       </w:r>
-      <w:bookmarkEnd w:id="11"/>
-    </w:p>
-    <w:bookmarkEnd w:id="12"/>
+      <w:bookmarkEnd w:id="12"/>
+    </w:p>
+    <w:bookmarkEnd w:id="13"/>
     <w:p>
       <w:pPr>
         <w:pStyle w:val="Body"/>
@@ -5290,15 +5539,15 @@
       <w:pPr>
         <w:pStyle w:val="Heading"/>
       </w:pPr>
-      <w:bookmarkStart w:id="13" w:name="_Toc6"/>
+      <w:bookmarkStart w:id="14" w:name="_Toc6"/>
       <w:r>
         <w:rPr>
           <w:rFonts w:eastAsia="Arial Unicode MS" w:cs="Arial Unicode MS"/>
         </w:rPr>
         <w:t xml:space="preserve">6. </w:t>
       </w:r>
-      <w:bookmarkStart w:id="14" w:name="DataFlowDiagrams"/>
-      <w:bookmarkEnd w:id="14"/>
+      <w:bookmarkStart w:id="15" w:name="DataFlowDiagrams"/>
+      <w:bookmarkEnd w:id="15"/>
       <w:r>
         <w:rPr>
           <w:rFonts w:eastAsia="Arial Unicode MS" w:cs="Arial Unicode MS"/>
@@ -5319,7 +5568,7 @@
         </w:rPr>
         <w:t xml:space="preserve"> flow Diagrams</w:t>
       </w:r>
-      <w:bookmarkEnd w:id="13"/>
+      <w:bookmarkEnd w:id="14"/>
     </w:p>
     <w:p>
       <w:pPr>

</xml_diff>